<commit_message>
master: menambahkan fungsi store untuk menambahkan data ke table makhluk dan mengubah authorize di file storemakhlukrequest menjadi true
</commit_message>
<xml_diff>
--- a/dokumentasi/Muhammad Rayhan_20312102_IF21CDX_Dokumentasi.docx
+++ b/dokumentasi/Muhammad Rayhan_20312102_IF21CDX_Dokumentasi.docx
@@ -44,7 +44,52 @@
         <w:t>Create project laravel</w:t>
       </w:r>
     </w:p>
+    <w:p>
+      <w:r>
+        <w:t xml:space="preserve">Command </w:t>
+      </w:r>
+      <w:proofErr w:type="gramStart"/>
+      <w:r>
+        <w:t>terminal :</w:t>
+      </w:r>
+      <w:proofErr w:type="gramEnd"/>
+      <w:r>
+        <w:t xml:space="preserve"> </w:t>
+      </w:r>
+      <w:r>
+        <w:t>composer create-project laravel/laravel example-app</w:t>
+      </w:r>
+    </w:p>
     <w:p/>
+    <w:p/>
+    <w:p>
+      <w:pPr>
+        <w:jc w:val="both"/>
+      </w:pPr>
+      <w:r>
+        <w:t>Create project react next.js</w:t>
+      </w:r>
+    </w:p>
+    <w:p>
+      <w:pPr>
+        <w:jc w:val="both"/>
+      </w:pPr>
+      <w:r>
+        <w:t xml:space="preserve">Command </w:t>
+      </w:r>
+      <w:proofErr w:type="gramStart"/>
+      <w:r>
+        <w:t>terminal :</w:t>
+      </w:r>
+      <w:proofErr w:type="gramEnd"/>
+      <w:r>
+        <w:t xml:space="preserve"> </w:t>
+      </w:r>
+      <w:r>
+        <w:t>npx create-next-app@latest</w:t>
+      </w:r>
+    </w:p>
+    <w:p/>
     <w:p>
       <w:r>
         <w:t>Setting file .env</w:t>
@@ -52,6 +97,9 @@
     </w:p>
     <w:p>
       <w:r>
+        <w:rPr>
+          <w:noProof/>
+        </w:rPr>
         <w:drawing>
           <wp:inline distT="0" distB="0" distL="0" distR="0" wp14:anchorId="4DED6D17" wp14:editId="0D06459E">
             <wp:extent cx="5731510" cy="3104515"/>
@@ -88,8 +136,6 @@
           </wp:inline>
         </w:drawing>
       </w:r>
-      <w:bookmarkStart w:id="0" w:name="_GoBack"/>
-      <w:bookmarkEnd w:id="0"/>
     </w:p>
     <w:p/>
     <w:p>
@@ -99,6 +145,10 @@
     </w:p>
     <w:p>
       <w:r>
+        <w:rPr>
+          <w:noProof/>
+        </w:rPr>
+        <w:lastRenderedPageBreak/>
         <w:drawing>
           <wp:inline distT="0" distB="0" distL="0" distR="0" wp14:anchorId="0B8173C4" wp14:editId="43B02C99">
             <wp:extent cx="5731510" cy="3104515"/>
@@ -138,7 +188,9 @@
     </w:p>
     <w:p>
       <w:r>
-        <w:lastRenderedPageBreak/>
+        <w:rPr>
+          <w:noProof/>
+        </w:rPr>
         <w:drawing>
           <wp:inline distT="0" distB="0" distL="0" distR="0" wp14:anchorId="3E1052C1" wp14:editId="1B7F131C">
             <wp:extent cx="5731510" cy="3104515"/>
@@ -175,6 +227,246 @@
           </wp:inline>
         </w:drawing>
       </w:r>
+    </w:p>
+    <w:p/>
+    <w:p/>
+    <w:p>
+      <w:r>
+        <w:t>Menambahkan fungsi untuk menampilkan semua data pada table makhluk</w:t>
+      </w:r>
+    </w:p>
+    <w:p>
+      <w:r>
+        <w:rPr>
+          <w:noProof/>
+        </w:rPr>
+        <w:lastRenderedPageBreak/>
+        <w:drawing>
+          <wp:inline distT="0" distB="0" distL="0" distR="0" wp14:anchorId="324BB61E" wp14:editId="1143F469">
+            <wp:extent cx="5731510" cy="3104515"/>
+            <wp:effectExtent l="0" t="0" r="2540" b="635"/>
+            <wp:docPr id="4" name="Picture 4"/>
+            <wp:cNvGraphicFramePr>
+              <a:graphicFrameLocks xmlns:a="http://schemas.openxmlformats.org/drawingml/2006/main" noChangeAspect="1"/>
+            </wp:cNvGraphicFramePr>
+            <a:graphic xmlns:a="http://schemas.openxmlformats.org/drawingml/2006/main">
+              <a:graphicData uri="http://schemas.openxmlformats.org/drawingml/2006/picture">
+                <pic:pic xmlns:pic="http://schemas.openxmlformats.org/drawingml/2006/picture">
+                  <pic:nvPicPr>
+                    <pic:cNvPr id="1" name=""/>
+                    <pic:cNvPicPr/>
+                  </pic:nvPicPr>
+                  <pic:blipFill>
+                    <a:blip r:embed="rId7"/>
+                    <a:stretch>
+                      <a:fillRect/>
+                    </a:stretch>
+                  </pic:blipFill>
+                  <pic:spPr>
+                    <a:xfrm>
+                      <a:off x="0" y="0"/>
+                      <a:ext cx="5731510" cy="3104515"/>
+                    </a:xfrm>
+                    <a:prstGeom prst="rect">
+                      <a:avLst/>
+                    </a:prstGeom>
+                  </pic:spPr>
+                </pic:pic>
+              </a:graphicData>
+            </a:graphic>
+          </wp:inline>
+        </w:drawing>
+      </w:r>
+    </w:p>
+    <w:p>
+      <w:r>
+        <w:rPr>
+          <w:noProof/>
+        </w:rPr>
+        <w:drawing>
+          <wp:inline distT="0" distB="0" distL="0" distR="0" wp14:anchorId="05D9D656" wp14:editId="697FEB52">
+            <wp:extent cx="5731510" cy="3104515"/>
+            <wp:effectExtent l="0" t="0" r="2540" b="635"/>
+            <wp:docPr id="5" name="Picture 5"/>
+            <wp:cNvGraphicFramePr>
+              <a:graphicFrameLocks xmlns:a="http://schemas.openxmlformats.org/drawingml/2006/main" noChangeAspect="1"/>
+            </wp:cNvGraphicFramePr>
+            <a:graphic xmlns:a="http://schemas.openxmlformats.org/drawingml/2006/main">
+              <a:graphicData uri="http://schemas.openxmlformats.org/drawingml/2006/picture">
+                <pic:pic xmlns:pic="http://schemas.openxmlformats.org/drawingml/2006/picture">
+                  <pic:nvPicPr>
+                    <pic:cNvPr id="1" name=""/>
+                    <pic:cNvPicPr/>
+                  </pic:nvPicPr>
+                  <pic:blipFill>
+                    <a:blip r:embed="rId8"/>
+                    <a:stretch>
+                      <a:fillRect/>
+                    </a:stretch>
+                  </pic:blipFill>
+                  <pic:spPr>
+                    <a:xfrm>
+                      <a:off x="0" y="0"/>
+                      <a:ext cx="5731510" cy="3104515"/>
+                    </a:xfrm>
+                    <a:prstGeom prst="rect">
+                      <a:avLst/>
+                    </a:prstGeom>
+                  </pic:spPr>
+                </pic:pic>
+              </a:graphicData>
+            </a:graphic>
+          </wp:inline>
+        </w:drawing>
+      </w:r>
+    </w:p>
+    <w:p/>
+    <w:p>
+      <w:r>
+        <w:t xml:space="preserve">Menambahkan fungsi untuk menampilkan </w:t>
+      </w:r>
+      <w:r>
+        <w:t>kolom secara spesifik dari table makhluk</w:t>
+      </w:r>
+    </w:p>
+    <w:p>
+      <w:r>
+        <w:rPr>
+          <w:noProof/>
+        </w:rPr>
+        <w:lastRenderedPageBreak/>
+        <w:drawing>
+          <wp:inline distT="0" distB="0" distL="0" distR="0" wp14:anchorId="344FF970" wp14:editId="2E68D00F">
+            <wp:extent cx="5731510" cy="3104515"/>
+            <wp:effectExtent l="0" t="0" r="2540" b="635"/>
+            <wp:docPr id="6" name="Picture 6"/>
+            <wp:cNvGraphicFramePr>
+              <a:graphicFrameLocks xmlns:a="http://schemas.openxmlformats.org/drawingml/2006/main" noChangeAspect="1"/>
+            </wp:cNvGraphicFramePr>
+            <a:graphic xmlns:a="http://schemas.openxmlformats.org/drawingml/2006/main">
+              <a:graphicData uri="http://schemas.openxmlformats.org/drawingml/2006/picture">
+                <pic:pic xmlns:pic="http://schemas.openxmlformats.org/drawingml/2006/picture">
+                  <pic:nvPicPr>
+                    <pic:cNvPr id="1" name=""/>
+                    <pic:cNvPicPr/>
+                  </pic:nvPicPr>
+                  <pic:blipFill>
+                    <a:blip r:embed="rId9"/>
+                    <a:stretch>
+                      <a:fillRect/>
+                    </a:stretch>
+                  </pic:blipFill>
+                  <pic:spPr>
+                    <a:xfrm>
+                      <a:off x="0" y="0"/>
+                      <a:ext cx="5731510" cy="3104515"/>
+                    </a:xfrm>
+                    <a:prstGeom prst="rect">
+                      <a:avLst/>
+                    </a:prstGeom>
+                  </pic:spPr>
+                </pic:pic>
+              </a:graphicData>
+            </a:graphic>
+          </wp:inline>
+        </w:drawing>
+      </w:r>
+    </w:p>
+    <w:p/>
+    <w:p>
+      <w:r>
+        <w:t>Menambahkan fungsi tambah data ke table makhluk</w:t>
+      </w:r>
+    </w:p>
+    <w:p>
+      <w:r>
+        <w:drawing>
+          <wp:inline distT="0" distB="0" distL="0" distR="0" wp14:anchorId="2272CBC4" wp14:editId="2F6BB723">
+            <wp:extent cx="5731510" cy="3104515"/>
+            <wp:effectExtent l="0" t="0" r="2540" b="635"/>
+            <wp:docPr id="7" name="Picture 7"/>
+            <wp:cNvGraphicFramePr>
+              <a:graphicFrameLocks xmlns:a="http://schemas.openxmlformats.org/drawingml/2006/main" noChangeAspect="1"/>
+            </wp:cNvGraphicFramePr>
+            <a:graphic xmlns:a="http://schemas.openxmlformats.org/drawingml/2006/main">
+              <a:graphicData uri="http://schemas.openxmlformats.org/drawingml/2006/picture">
+                <pic:pic xmlns:pic="http://schemas.openxmlformats.org/drawingml/2006/picture">
+                  <pic:nvPicPr>
+                    <pic:cNvPr id="1" name=""/>
+                    <pic:cNvPicPr/>
+                  </pic:nvPicPr>
+                  <pic:blipFill>
+                    <a:blip r:embed="rId10"/>
+                    <a:stretch>
+                      <a:fillRect/>
+                    </a:stretch>
+                  </pic:blipFill>
+                  <pic:spPr>
+                    <a:xfrm>
+                      <a:off x="0" y="0"/>
+                      <a:ext cx="5731510" cy="3104515"/>
+                    </a:xfrm>
+                    <a:prstGeom prst="rect">
+                      <a:avLst/>
+                    </a:prstGeom>
+                  </pic:spPr>
+                </pic:pic>
+              </a:graphicData>
+            </a:graphic>
+          </wp:inline>
+        </w:drawing>
+      </w:r>
+    </w:p>
+    <w:p/>
+    <w:p>
+      <w:r>
+        <w:t>Mengubah authorize menjadi true karena forbiden access</w:t>
+      </w:r>
+    </w:p>
+    <w:p>
+      <w:r>
+        <w:lastRenderedPageBreak/>
+        <w:drawing>
+          <wp:inline distT="0" distB="0" distL="0" distR="0" wp14:anchorId="740368D1" wp14:editId="192A40E7">
+            <wp:extent cx="5731510" cy="3104515"/>
+            <wp:effectExtent l="0" t="0" r="2540" b="635"/>
+            <wp:docPr id="8" name="Picture 8"/>
+            <wp:cNvGraphicFramePr>
+              <a:graphicFrameLocks xmlns:a="http://schemas.openxmlformats.org/drawingml/2006/main" noChangeAspect="1"/>
+            </wp:cNvGraphicFramePr>
+            <a:graphic xmlns:a="http://schemas.openxmlformats.org/drawingml/2006/main">
+              <a:graphicData uri="http://schemas.openxmlformats.org/drawingml/2006/picture">
+                <pic:pic xmlns:pic="http://schemas.openxmlformats.org/drawingml/2006/picture">
+                  <pic:nvPicPr>
+                    <pic:cNvPr id="1" name=""/>
+                    <pic:cNvPicPr/>
+                  </pic:nvPicPr>
+                  <pic:blipFill>
+                    <a:blip r:embed="rId11"/>
+                    <a:stretch>
+                      <a:fillRect/>
+                    </a:stretch>
+                  </pic:blipFill>
+                  <pic:spPr>
+                    <a:xfrm>
+                      <a:off x="0" y="0"/>
+                      <a:ext cx="5731510" cy="3104515"/>
+                    </a:xfrm>
+                    <a:prstGeom prst="rect">
+                      <a:avLst/>
+                    </a:prstGeom>
+                  </pic:spPr>
+                </pic:pic>
+              </a:graphicData>
+            </a:graphic>
+          </wp:inline>
+        </w:drawing>
+      </w:r>
+    </w:p>
+    <w:p/>
+    <w:p>
+      <w:bookmarkStart w:id="0" w:name="_GoBack"/>
+      <w:bookmarkEnd w:id="0"/>
     </w:p>
     <w:sectPr>
       <w:pgSz w:w="11906" w:h="16838" w:code="9"/>

</xml_diff>

<commit_message>
master: menambahkan fungsi update untuk mengubah data ke table makhluk dan mengubah authorize di file updatemakhlukrequest menjadi true
</commit_message>
<xml_diff>
--- a/dokumentasi/Muhammad Rayhan_20312102_IF21CDX_Dokumentasi.docx
+++ b/dokumentasi/Muhammad Rayhan_20312102_IF21CDX_Dokumentasi.docx
@@ -443,6 +443,94 @@
                   </pic:nvPicPr>
                   <pic:blipFill>
                     <a:blip r:embed="rId11"/>
+                    <a:stretch>
+                      <a:fillRect/>
+                    </a:stretch>
+                  </pic:blipFill>
+                  <pic:spPr>
+                    <a:xfrm>
+                      <a:off x="0" y="0"/>
+                      <a:ext cx="5731510" cy="3104515"/>
+                    </a:xfrm>
+                    <a:prstGeom prst="rect">
+                      <a:avLst/>
+                    </a:prstGeom>
+                  </pic:spPr>
+                </pic:pic>
+              </a:graphicData>
+            </a:graphic>
+          </wp:inline>
+        </w:drawing>
+      </w:r>
+    </w:p>
+    <w:p/>
+    <w:p>
+      <w:r>
+        <w:t xml:space="preserve">Menambahkan fungsi update data ke </w:t>
+      </w:r>
+      <w:r>
+        <w:t>table makhluk dan mengubah authorize updatemakhlukrequest</w:t>
+      </w:r>
+    </w:p>
+    <w:p>
+      <w:r>
+        <w:drawing>
+          <wp:inline distT="0" distB="0" distL="0" distR="0" wp14:anchorId="5B9023DB" wp14:editId="2402F661">
+            <wp:extent cx="5731510" cy="3104515"/>
+            <wp:effectExtent l="0" t="0" r="2540" b="635"/>
+            <wp:docPr id="9" name="Picture 9"/>
+            <wp:cNvGraphicFramePr>
+              <a:graphicFrameLocks xmlns:a="http://schemas.openxmlformats.org/drawingml/2006/main" noChangeAspect="1"/>
+            </wp:cNvGraphicFramePr>
+            <a:graphic xmlns:a="http://schemas.openxmlformats.org/drawingml/2006/main">
+              <a:graphicData uri="http://schemas.openxmlformats.org/drawingml/2006/picture">
+                <pic:pic xmlns:pic="http://schemas.openxmlformats.org/drawingml/2006/picture">
+                  <pic:nvPicPr>
+                    <pic:cNvPr id="1" name=""/>
+                    <pic:cNvPicPr/>
+                  </pic:nvPicPr>
+                  <pic:blipFill>
+                    <a:blip r:embed="rId12"/>
+                    <a:stretch>
+                      <a:fillRect/>
+                    </a:stretch>
+                  </pic:blipFill>
+                  <pic:spPr>
+                    <a:xfrm>
+                      <a:off x="0" y="0"/>
+                      <a:ext cx="5731510" cy="3104515"/>
+                    </a:xfrm>
+                    <a:prstGeom prst="rect">
+                      <a:avLst/>
+                    </a:prstGeom>
+                  </pic:spPr>
+                </pic:pic>
+              </a:graphicData>
+            </a:graphic>
+          </wp:inline>
+        </w:drawing>
+      </w:r>
+    </w:p>
+    <w:p>
+      <w:r>
+        <w:lastRenderedPageBreak/>
+        <w:drawing>
+          <wp:inline distT="0" distB="0" distL="0" distR="0" wp14:anchorId="57FC4CB7" wp14:editId="7D570767">
+            <wp:extent cx="5731510" cy="3104515"/>
+            <wp:effectExtent l="0" t="0" r="2540" b="635"/>
+            <wp:docPr id="10" name="Picture 10"/>
+            <wp:cNvGraphicFramePr>
+              <a:graphicFrameLocks xmlns:a="http://schemas.openxmlformats.org/drawingml/2006/main" noChangeAspect="1"/>
+            </wp:cNvGraphicFramePr>
+            <a:graphic xmlns:a="http://schemas.openxmlformats.org/drawingml/2006/main">
+              <a:graphicData uri="http://schemas.openxmlformats.org/drawingml/2006/picture">
+                <pic:pic xmlns:pic="http://schemas.openxmlformats.org/drawingml/2006/picture">
+                  <pic:nvPicPr>
+                    <pic:cNvPr id="1" name=""/>
+                    <pic:cNvPicPr/>
+                  </pic:nvPicPr>
+                  <pic:blipFill>
+                    <a:blip r:embed="rId13"/>
                     <a:stretch>
                       <a:fillRect/>
                     </a:stretch>

</xml_diff>

<commit_message>
master: menambahkan table pada tampilan admincreature
</commit_message>
<xml_diff>
--- a/dokumentasi/Muhammad Rayhan_20312102_IF21CDX_Dokumentasi.docx
+++ b/dokumentasi/Muhammad Rayhan_20312102_IF21CDX_Dokumentasi.docx
@@ -380,6 +380,9 @@
     </w:p>
     <w:p>
       <w:r>
+        <w:rPr>
+          <w:noProof/>
+        </w:rPr>
         <w:drawing>
           <wp:inline distT="0" distB="0" distL="0" distR="0" wp14:anchorId="2272CBC4" wp14:editId="2F6BB723">
             <wp:extent cx="5731510" cy="3104515"/>
@@ -425,6 +428,9 @@
     </w:p>
     <w:p>
       <w:r>
+        <w:rPr>
+          <w:noProof/>
+        </w:rPr>
         <w:lastRenderedPageBreak/>
         <w:drawing>
           <wp:inline distT="0" distB="0" distL="0" distR="0" wp14:anchorId="740368D1" wp14:editId="192A40E7">
@@ -474,6 +480,9 @@
     </w:p>
     <w:p>
       <w:r>
+        <w:rPr>
+          <w:noProof/>
+        </w:rPr>
         <w:drawing>
           <wp:inline distT="0" distB="0" distL="0" distR="0" wp14:anchorId="5B9023DB" wp14:editId="2402F661">
             <wp:extent cx="5731510" cy="3104515"/>
@@ -513,6 +522,9 @@
     </w:p>
     <w:p>
       <w:r>
+        <w:rPr>
+          <w:noProof/>
+        </w:rPr>
         <w:lastRenderedPageBreak/>
         <w:drawing>
           <wp:inline distT="0" distB="0" distL="0" distR="0" wp14:anchorId="57FC4CB7" wp14:editId="7D570767">
@@ -539,6 +551,91 @@
                     <a:xfrm>
                       <a:off x="0" y="0"/>
                       <a:ext cx="5731510" cy="3104515"/>
+                    </a:xfrm>
+                    <a:prstGeom prst="rect">
+                      <a:avLst/>
+                    </a:prstGeom>
+                  </pic:spPr>
+                </pic:pic>
+              </a:graphicData>
+            </a:graphic>
+          </wp:inline>
+        </w:drawing>
+      </w:r>
+    </w:p>
+    <w:p/>
+    <w:p>
+      <w:r>
+        <w:t>Membuat tampilan table untuk admincreature</w:t>
+      </w:r>
+    </w:p>
+    <w:p>
+      <w:r>
+        <w:drawing>
+          <wp:inline distT="0" distB="0" distL="0" distR="0" wp14:anchorId="55DC5E26" wp14:editId="420ED345">
+            <wp:extent cx="5731510" cy="3104515"/>
+            <wp:effectExtent l="0" t="0" r="2540" b="635"/>
+            <wp:docPr id="11" name="Picture 11"/>
+            <wp:cNvGraphicFramePr>
+              <a:graphicFrameLocks xmlns:a="http://schemas.openxmlformats.org/drawingml/2006/main" noChangeAspect="1"/>
+            </wp:cNvGraphicFramePr>
+            <a:graphic xmlns:a="http://schemas.openxmlformats.org/drawingml/2006/main">
+              <a:graphicData uri="http://schemas.openxmlformats.org/drawingml/2006/picture">
+                <pic:pic xmlns:pic="http://schemas.openxmlformats.org/drawingml/2006/picture">
+                  <pic:nvPicPr>
+                    <pic:cNvPr id="1" name=""/>
+                    <pic:cNvPicPr/>
+                  </pic:nvPicPr>
+                  <pic:blipFill>
+                    <a:blip r:embed="rId14"/>
+                    <a:stretch>
+                      <a:fillRect/>
+                    </a:stretch>
+                  </pic:blipFill>
+                  <pic:spPr>
+                    <a:xfrm>
+                      <a:off x="0" y="0"/>
+                      <a:ext cx="5731510" cy="3104515"/>
+                    </a:xfrm>
+                    <a:prstGeom prst="rect">
+                      <a:avLst/>
+                    </a:prstGeom>
+                  </pic:spPr>
+                </pic:pic>
+              </a:graphicData>
+            </a:graphic>
+          </wp:inline>
+        </w:drawing>
+      </w:r>
+    </w:p>
+    <w:p>
+      <w:r>
+        <w:lastRenderedPageBreak/>
+        <w:drawing>
+          <wp:inline distT="0" distB="0" distL="0" distR="0" wp14:anchorId="07EF5520" wp14:editId="5A3982D1">
+            <wp:extent cx="5731510" cy="2710180"/>
+            <wp:effectExtent l="0" t="0" r="2540" b="0"/>
+            <wp:docPr id="12" name="Picture 12"/>
+            <wp:cNvGraphicFramePr>
+              <a:graphicFrameLocks xmlns:a="http://schemas.openxmlformats.org/drawingml/2006/main" noChangeAspect="1"/>
+            </wp:cNvGraphicFramePr>
+            <a:graphic xmlns:a="http://schemas.openxmlformats.org/drawingml/2006/main">
+              <a:graphicData uri="http://schemas.openxmlformats.org/drawingml/2006/picture">
+                <pic:pic xmlns:pic="http://schemas.openxmlformats.org/drawingml/2006/picture">
+                  <pic:nvPicPr>
+                    <pic:cNvPr id="1" name=""/>
+                    <pic:cNvPicPr/>
+                  </pic:nvPicPr>
+                  <pic:blipFill>
+                    <a:blip r:embed="rId15"/>
+                    <a:stretch>
+                      <a:fillRect/>
+                    </a:stretch>
+                  </pic:blipFill>
+                  <pic:spPr>
+                    <a:xfrm>
+                      <a:off x="0" y="0"/>
+                      <a:ext cx="5731510" cy="2710180"/>
                     </a:xfrm>
                     <a:prstGeom prst="rect">
                       <a:avLst/>

</xml_diff>